<commit_message>
Update the acceptance criterias
</commit_message>
<xml_diff>
--- a/user_stories.docx
+++ b/user_stories.docx
@@ -265,7 +265,49 @@
         <w:rPr>
           <w:lang w:val="en-US"/>
         </w:rPr>
-        <w:t>The drawing system can place the toolshed either to the right or left upper corner depending on the information provided by the employee.</w:t>
+        <w:t>Given the customer has chosen to have a toolshed in their carport and specified whether they want it to the right or left side</w:t>
+      </w:r>
+      <w:r>
+        <w:rPr>
+          <w:lang w:val="en-US"/>
+        </w:rPr>
+        <w:t xml:space="preserve"> of the carport</w:t>
+      </w:r>
+      <w:r>
+        <w:rPr>
+          <w:lang w:val="en-US"/>
+        </w:rPr>
+        <w:t xml:space="preserve">, when I open our drawing system, then I will be able </w:t>
+      </w:r>
+      <w:r>
+        <w:rPr>
+          <w:lang w:val="en-US"/>
+        </w:rPr>
+        <w:t xml:space="preserve">to </w:t>
+      </w:r>
+      <w:r>
+        <w:rPr>
+          <w:lang w:val="en-US"/>
+        </w:rPr>
+        <w:t>tell</w:t>
+      </w:r>
+      <w:r>
+        <w:rPr>
+          <w:lang w:val="en-US"/>
+        </w:rPr>
+        <w:t xml:space="preserve"> the drawing system</w:t>
+      </w:r>
+      <w:r>
+        <w:rPr>
+          <w:lang w:val="en-US"/>
+        </w:rPr>
+        <w:t xml:space="preserve"> whether to place the toolshed to the right or left.</w:t>
+      </w:r>
+      <w:r>
+        <w:rPr>
+          <w:lang w:val="en-US"/>
+        </w:rPr>
+        <w:t xml:space="preserve"> </w:t>
       </w:r>
     </w:p>
     <w:p>
@@ -375,19 +417,883 @@
         <w:rPr>
           <w:lang w:val="en-US"/>
         </w:rPr>
-        <w:t xml:space="preserve">All the different available rooftops </w:t>
-      </w:r>
-      <w:r>
-        <w:rPr>
-          <w:lang w:val="en-US"/>
-        </w:rPr>
-        <w:t xml:space="preserve">are listed in the </w:t>
-      </w:r>
-      <w:r>
-        <w:rPr>
-          <w:lang w:val="en-US"/>
-        </w:rPr>
-        <w:t>carport inquiry form</w:t>
+        <w:t>Given there are no connection errors with the database, when I click on the select box for rooftop</w:t>
+      </w:r>
+      <w:r>
+        <w:rPr>
+          <w:lang w:val="en-US"/>
+        </w:rPr>
+        <w:t xml:space="preserve"> material</w:t>
+      </w:r>
+      <w:r>
+        <w:rPr>
+          <w:lang w:val="en-US"/>
+        </w:rPr>
+        <w:t xml:space="preserve"> on the custom carport inquiry form</w:t>
+      </w:r>
+      <w:r>
+        <w:rPr>
+          <w:lang w:val="en-US"/>
+        </w:rPr>
+        <w:t>, then</w:t>
+      </w:r>
+      <w:r>
+        <w:rPr>
+          <w:lang w:val="en-US"/>
+        </w:rPr>
+        <w:t xml:space="preserve"> all the available rooftops will be listed.</w:t>
+      </w:r>
+      <w:r>
+        <w:rPr>
+          <w:lang w:val="en-US"/>
+        </w:rPr>
+        <w:t xml:space="preserve"> </w:t>
+      </w:r>
+    </w:p>
+    <w:p>
+      <w:pPr>
+        <w:rPr>
+          <w:b/>
+          <w:bCs/>
+          <w:lang w:val="en-US"/>
+        </w:rPr>
+      </w:pPr>
+      <w:r>
+        <w:rPr>
+          <w:b/>
+          <w:bCs/>
+          <w:lang w:val="en-US"/>
+        </w:rPr>
+        <w:t xml:space="preserve">Story point: </w:t>
+      </w:r>
+      <w:r>
+        <w:rPr>
+          <w:b/>
+          <w:bCs/>
+          <w:lang w:val="en-US"/>
+        </w:rPr>
+        <w:t>1</w:t>
+      </w:r>
+    </w:p>
+    <w:p>
+      <w:pPr>
+        <w:rPr>
+          <w:lang w:val="en-US"/>
+        </w:rPr>
+      </w:pPr>
+    </w:p>
+    <w:p>
+      <w:pPr>
+        <w:rPr>
+          <w:b/>
+          <w:bCs/>
+          <w:lang w:val="en-US"/>
+        </w:rPr>
+      </w:pPr>
+      <w:r>
+        <w:rPr>
+          <w:b/>
+          <w:bCs/>
+          <w:lang w:val="en-US"/>
+        </w:rPr>
+        <w:t>Us5</w:t>
+      </w:r>
+    </w:p>
+    <w:p>
+      <w:pPr>
+        <w:rPr>
+          <w:lang w:val="en-US"/>
+        </w:rPr>
+      </w:pPr>
+      <w:r>
+        <w:rPr>
+          <w:lang w:val="en-US"/>
+        </w:rPr>
+        <w:t xml:space="preserve">As a customer, I want to be able to specify a height for my carport on </w:t>
+      </w:r>
+      <w:r>
+        <w:rPr>
+          <w:lang w:val="en-US"/>
+        </w:rPr>
+        <w:t>the order form</w:t>
+      </w:r>
+      <w:r>
+        <w:rPr>
+          <w:lang w:val="en-US"/>
+        </w:rPr>
+        <w:t xml:space="preserve">, so that </w:t>
+      </w:r>
+      <w:r>
+        <w:rPr>
+          <w:lang w:val="en-US"/>
+        </w:rPr>
+        <w:t>the employee knows exactly what I want.</w:t>
+      </w:r>
+    </w:p>
+    <w:p>
+      <w:pPr>
+        <w:rPr>
+          <w:b/>
+          <w:bCs/>
+          <w:lang w:val="en-US"/>
+        </w:rPr>
+      </w:pPr>
+      <w:r>
+        <w:rPr>
+          <w:b/>
+          <w:bCs/>
+          <w:lang w:val="en-US"/>
+        </w:rPr>
+        <w:t>Acceptance criteria:</w:t>
+      </w:r>
+    </w:p>
+    <w:p>
+      <w:pPr>
+        <w:rPr>
+          <w:lang w:val="en-US"/>
+        </w:rPr>
+      </w:pPr>
+      <w:r>
+        <w:rPr>
+          <w:lang w:val="en-US"/>
+        </w:rPr>
+        <w:t>Given there are no connection errors with the database, when I click on the select box for carport height on the custom carport inquiry form, then all the available height</w:t>
+      </w:r>
+      <w:r>
+        <w:rPr>
+          <w:lang w:val="en-US"/>
+        </w:rPr>
+        <w:t xml:space="preserve"> options</w:t>
+      </w:r>
+      <w:r>
+        <w:rPr>
+          <w:lang w:val="en-US"/>
+        </w:rPr>
+        <w:t xml:space="preserve"> will be listed. </w:t>
+      </w:r>
+    </w:p>
+    <w:p>
+      <w:pPr>
+        <w:rPr>
+          <w:lang w:val="en-US"/>
+        </w:rPr>
+      </w:pPr>
+      <w:r>
+        <w:rPr>
+          <w:b/>
+          <w:bCs/>
+          <w:lang w:val="en-US"/>
+        </w:rPr>
+        <w:lastRenderedPageBreak/>
+        <w:t xml:space="preserve">Story point: </w:t>
+      </w:r>
+      <w:r>
+        <w:rPr>
+          <w:b/>
+          <w:bCs/>
+          <w:lang w:val="en-US"/>
+        </w:rPr>
+        <w:t>1</w:t>
+      </w:r>
+    </w:p>
+    <w:p>
+      <w:pPr>
+        <w:rPr>
+          <w:lang w:val="en-US"/>
+        </w:rPr>
+      </w:pPr>
+    </w:p>
+    <w:p>
+      <w:pPr>
+        <w:rPr>
+          <w:b/>
+          <w:bCs/>
+          <w:lang w:val="en-US"/>
+        </w:rPr>
+      </w:pPr>
+      <w:r>
+        <w:rPr>
+          <w:b/>
+          <w:bCs/>
+          <w:lang w:val="en-US"/>
+        </w:rPr>
+        <w:t>Us6</w:t>
+      </w:r>
+    </w:p>
+    <w:p>
+      <w:pPr>
+        <w:rPr>
+          <w:lang w:val="en-US"/>
+        </w:rPr>
+      </w:pPr>
+      <w:r>
+        <w:rPr>
+          <w:lang w:val="en-US"/>
+        </w:rPr>
+        <w:t>As a customer</w:t>
+      </w:r>
+      <w:r>
+        <w:rPr>
+          <w:lang w:val="en-US"/>
+        </w:rPr>
+        <w:t>,</w:t>
+      </w:r>
+      <w:r>
+        <w:rPr>
+          <w:lang w:val="en-US"/>
+        </w:rPr>
+        <w:t xml:space="preserve"> I want to be able to choose which </w:t>
+      </w:r>
+      <w:r>
+        <w:rPr>
+          <w:lang w:val="en-US"/>
+        </w:rPr>
+        <w:t>sheathing</w:t>
+      </w:r>
+      <w:r>
+        <w:rPr>
+          <w:lang w:val="en-US"/>
+        </w:rPr>
+        <w:t xml:space="preserve"> (</w:t>
+      </w:r>
+      <w:proofErr w:type="spellStart"/>
+      <w:r>
+        <w:rPr>
+          <w:lang w:val="en-US"/>
+        </w:rPr>
+        <w:t>bræddebeklædning</w:t>
+      </w:r>
+      <w:proofErr w:type="spellEnd"/>
+      <w:r>
+        <w:rPr>
+          <w:lang w:val="en-US"/>
+        </w:rPr>
+        <w:t>)</w:t>
+      </w:r>
+      <w:r>
+        <w:rPr>
+          <w:lang w:val="en-US"/>
+        </w:rPr>
+        <w:t xml:space="preserve"> I want for my </w:t>
+      </w:r>
+      <w:r>
+        <w:rPr>
+          <w:lang w:val="en-US"/>
+        </w:rPr>
+        <w:t>toolshed</w:t>
+      </w:r>
+      <w:r>
+        <w:rPr>
+          <w:lang w:val="en-US"/>
+        </w:rPr>
+        <w:t xml:space="preserve"> on the order form</w:t>
+      </w:r>
+      <w:r>
+        <w:rPr>
+          <w:lang w:val="en-US"/>
+        </w:rPr>
+        <w:t>,</w:t>
+      </w:r>
+      <w:r>
+        <w:rPr>
+          <w:lang w:val="en-US"/>
+        </w:rPr>
+        <w:t xml:space="preserve"> so that the employee knows </w:t>
+      </w:r>
+      <w:r>
+        <w:rPr>
+          <w:lang w:val="en-US"/>
+        </w:rPr>
+        <w:t xml:space="preserve">exactly </w:t>
+      </w:r>
+      <w:r>
+        <w:rPr>
+          <w:lang w:val="en-US"/>
+        </w:rPr>
+        <w:t>what I want.</w:t>
+      </w:r>
+    </w:p>
+    <w:p>
+      <w:pPr>
+        <w:rPr>
+          <w:b/>
+          <w:bCs/>
+          <w:lang w:val="en-US"/>
+        </w:rPr>
+      </w:pPr>
+      <w:r>
+        <w:rPr>
+          <w:b/>
+          <w:bCs/>
+          <w:lang w:val="en-US"/>
+        </w:rPr>
+        <w:t>Acceptance criteria:</w:t>
+      </w:r>
+    </w:p>
+    <w:p>
+      <w:pPr>
+        <w:rPr>
+          <w:lang w:val="en-US"/>
+        </w:rPr>
+      </w:pPr>
+      <w:r>
+        <w:rPr>
+          <w:lang w:val="en-US"/>
+        </w:rPr>
+        <w:t xml:space="preserve">Given there are no connection errors with the database, </w:t>
+      </w:r>
+      <w:r>
+        <w:rPr>
+          <w:lang w:val="en-US"/>
+        </w:rPr>
+        <w:t xml:space="preserve">when I  am filling out the custom carport inquiry form, then there will be an input field where I can choose which </w:t>
+      </w:r>
+      <w:r>
+        <w:rPr>
+          <w:lang w:val="en-US"/>
+        </w:rPr>
+        <w:t>sheathing,</w:t>
+      </w:r>
+      <w:r>
+        <w:rPr>
+          <w:lang w:val="en-US"/>
+        </w:rPr>
+        <w:t xml:space="preserve"> I want for my carport.</w:t>
+      </w:r>
+    </w:p>
+    <w:p>
+      <w:pPr>
+        <w:rPr>
+          <w:b/>
+          <w:bCs/>
+          <w:lang w:val="en-US"/>
+        </w:rPr>
+      </w:pPr>
+      <w:r>
+        <w:rPr>
+          <w:b/>
+          <w:bCs/>
+          <w:lang w:val="en-US"/>
+        </w:rPr>
+        <w:t xml:space="preserve">Story point: </w:t>
+      </w:r>
+      <w:r>
+        <w:rPr>
+          <w:b/>
+          <w:bCs/>
+          <w:lang w:val="en-US"/>
+        </w:rPr>
+        <w:t>1</w:t>
+      </w:r>
+    </w:p>
+    <w:p>
+      <w:pPr>
+        <w:rPr>
+          <w:lang w:val="en-US"/>
+        </w:rPr>
+      </w:pPr>
+    </w:p>
+    <w:p>
+      <w:pPr>
+        <w:rPr>
+          <w:b/>
+          <w:bCs/>
+          <w:lang w:val="en-US"/>
+        </w:rPr>
+      </w:pPr>
+      <w:r>
+        <w:rPr>
+          <w:b/>
+          <w:bCs/>
+          <w:lang w:val="en-US"/>
+        </w:rPr>
+        <w:t>Us7</w:t>
+      </w:r>
+    </w:p>
+    <w:p>
+      <w:pPr>
+        <w:rPr>
+          <w:lang w:val="en-US"/>
+        </w:rPr>
+      </w:pPr>
+      <w:r>
+        <w:rPr>
+          <w:lang w:val="en-US"/>
+        </w:rPr>
+        <w:t xml:space="preserve">As an employee, I want the customer’s order details to be logged in the system, so that I don’t have to type them </w:t>
+      </w:r>
+      <w:r>
+        <w:rPr>
+          <w:lang w:val="en-US"/>
+        </w:rPr>
+        <w:t xml:space="preserve">in </w:t>
+      </w:r>
+      <w:r>
+        <w:rPr>
+          <w:lang w:val="en-US"/>
+        </w:rPr>
+        <w:t>myself.</w:t>
+      </w:r>
+    </w:p>
+    <w:p>
+      <w:pPr>
+        <w:rPr>
+          <w:b/>
+          <w:bCs/>
+          <w:lang w:val="en-US"/>
+        </w:rPr>
+      </w:pPr>
+      <w:r>
+        <w:rPr>
+          <w:b/>
+          <w:bCs/>
+          <w:lang w:val="en-US"/>
+        </w:rPr>
+        <w:t>Acceptance criteria:</w:t>
+      </w:r>
+    </w:p>
+    <w:p>
+      <w:pPr>
+        <w:rPr>
+          <w:lang w:val="en-US"/>
+        </w:rPr>
+      </w:pPr>
+      <w:r>
+        <w:rPr>
+          <w:lang w:val="en-US"/>
+        </w:rPr>
+        <w:t>Given the customer has sent an inquiry and it has been saved to our database, when I open it in our calculator system, then the system will automatically insert the needed values from the inquiry into our calculator system's input fields.</w:t>
+      </w:r>
+    </w:p>
+    <w:p>
+      <w:pPr>
+        <w:rPr>
+          <w:b/>
+          <w:bCs/>
+          <w:lang w:val="en-US"/>
+        </w:rPr>
+      </w:pPr>
+      <w:r>
+        <w:rPr>
+          <w:b/>
+          <w:bCs/>
+          <w:lang w:val="en-US"/>
+        </w:rPr>
+        <w:t xml:space="preserve">Story point: </w:t>
+      </w:r>
+      <w:r>
+        <w:rPr>
+          <w:b/>
+          <w:bCs/>
+          <w:lang w:val="en-US"/>
+        </w:rPr>
+        <w:t>5</w:t>
+      </w:r>
+    </w:p>
+    <w:p>
+      <w:pPr>
+        <w:rPr>
+          <w:lang w:val="en-US"/>
+        </w:rPr>
+      </w:pPr>
+    </w:p>
+    <w:p>
+      <w:pPr>
+        <w:rPr>
+          <w:b/>
+          <w:bCs/>
+          <w:lang w:val="en-US"/>
+        </w:rPr>
+      </w:pPr>
+      <w:r>
+        <w:rPr>
+          <w:b/>
+          <w:bCs/>
+          <w:lang w:val="en-US"/>
+        </w:rPr>
+        <w:t>Us8</w:t>
+      </w:r>
+    </w:p>
+    <w:p>
+      <w:pPr>
+        <w:rPr>
+          <w:lang w:val="en-US"/>
+        </w:rPr>
+      </w:pPr>
+      <w:r>
+        <w:rPr>
+          <w:lang w:val="en-US"/>
+        </w:rPr>
+        <w:t>As an employee, I want to have the “</w:t>
+      </w:r>
+      <w:proofErr w:type="spellStart"/>
+      <w:r>
+        <w:rPr>
+          <w:lang w:val="da-DK"/>
+        </w:rPr>
+        <w:t>spærtype</w:t>
+      </w:r>
+      <w:proofErr w:type="spellEnd"/>
+      <w:r>
+        <w:rPr>
+          <w:lang w:val="da-DK"/>
+        </w:rPr>
+        <w:t xml:space="preserve"> ved rejsning” option</w:t>
+      </w:r>
+      <w:r>
+        <w:rPr>
+          <w:lang w:val="en-US"/>
+        </w:rPr>
+        <w:t xml:space="preserve"> removed, so that I don’t click on it by accident.</w:t>
+      </w:r>
+    </w:p>
+    <w:p>
+      <w:pPr>
+        <w:rPr>
+          <w:b/>
+          <w:bCs/>
+          <w:lang w:val="en-US"/>
+        </w:rPr>
+      </w:pPr>
+      <w:r>
+        <w:rPr>
+          <w:b/>
+          <w:bCs/>
+          <w:lang w:val="en-US"/>
+        </w:rPr>
+        <w:t>Acceptance criteria:</w:t>
+      </w:r>
+    </w:p>
+    <w:p>
+      <w:pPr>
+        <w:rPr>
+          <w:lang w:val="en-US"/>
+        </w:rPr>
+      </w:pPr>
+      <w:r>
+        <w:rPr>
+          <w:lang w:val="en-US"/>
+        </w:rPr>
+        <w:t>Given I have logged in and chosen a</w:t>
+      </w:r>
+      <w:r>
+        <w:rPr>
+          <w:lang w:val="en-US"/>
+        </w:rPr>
+        <w:t xml:space="preserve">n </w:t>
+      </w:r>
+      <w:r>
+        <w:rPr>
+          <w:lang w:val="en-US"/>
+        </w:rPr>
+        <w:t xml:space="preserve">inquiry form to calculate on, when I click on the page where I can specify rooftop </w:t>
+      </w:r>
+      <w:r>
+        <w:rPr>
+          <w:lang w:val="en-US"/>
+        </w:rPr>
+        <w:t>details, then there won’t be any unnecessary input fields</w:t>
+      </w:r>
+      <w:r>
+        <w:rPr>
+          <w:lang w:val="en-US"/>
+        </w:rPr>
+        <w:t xml:space="preserve"> such as </w:t>
+      </w:r>
+      <w:r>
+        <w:rPr>
+          <w:lang w:val="en-US"/>
+        </w:rPr>
+        <w:t>whether to use “</w:t>
+      </w:r>
+      <w:proofErr w:type="spellStart"/>
+      <w:r>
+        <w:rPr>
+          <w:lang w:val="en-US"/>
+        </w:rPr>
+        <w:t>Færdige</w:t>
+      </w:r>
+      <w:proofErr w:type="spellEnd"/>
+      <w:r>
+        <w:rPr>
+          <w:lang w:val="en-US"/>
+        </w:rPr>
+        <w:t xml:space="preserve"> </w:t>
+      </w:r>
+      <w:proofErr w:type="spellStart"/>
+      <w:r>
+        <w:rPr>
+          <w:lang w:val="en-US"/>
+        </w:rPr>
+        <w:t>spær</w:t>
+      </w:r>
+      <w:proofErr w:type="spellEnd"/>
+      <w:r>
+        <w:rPr>
+          <w:lang w:val="en-US"/>
+        </w:rPr>
+        <w:t>” or “</w:t>
+      </w:r>
+      <w:proofErr w:type="spellStart"/>
+      <w:r>
+        <w:rPr>
+          <w:lang w:val="en-US"/>
+        </w:rPr>
+        <w:t>Byg-selv</w:t>
+      </w:r>
+      <w:proofErr w:type="spellEnd"/>
+      <w:r>
+        <w:rPr>
+          <w:lang w:val="en-US"/>
+        </w:rPr>
+        <w:t xml:space="preserve"> </w:t>
+      </w:r>
+      <w:proofErr w:type="spellStart"/>
+      <w:r>
+        <w:rPr>
+          <w:lang w:val="en-US"/>
+        </w:rPr>
+        <w:t>spær</w:t>
+      </w:r>
+      <w:proofErr w:type="spellEnd"/>
+      <w:r>
+        <w:rPr>
+          <w:lang w:val="en-US"/>
+        </w:rPr>
+        <w:t>”.</w:t>
+      </w:r>
+    </w:p>
+    <w:p>
+      <w:pPr>
+        <w:rPr>
+          <w:b/>
+          <w:bCs/>
+          <w:lang w:val="en-US"/>
+        </w:rPr>
+      </w:pPr>
+      <w:r>
+        <w:rPr>
+          <w:b/>
+          <w:bCs/>
+          <w:lang w:val="en-US"/>
+        </w:rPr>
+        <w:t xml:space="preserve">Story point: </w:t>
+      </w:r>
+      <w:r>
+        <w:rPr>
+          <w:b/>
+          <w:bCs/>
+          <w:lang w:val="en-US"/>
+        </w:rPr>
+        <w:t>1</w:t>
+      </w:r>
+    </w:p>
+    <w:p>
+      <w:pPr>
+        <w:rPr>
+          <w:lang w:val="en-US"/>
+        </w:rPr>
+      </w:pPr>
+    </w:p>
+    <w:p>
+      <w:pPr>
+        <w:rPr>
+          <w:b/>
+          <w:bCs/>
+          <w:lang w:val="en-US"/>
+        </w:rPr>
+      </w:pPr>
+      <w:r>
+        <w:rPr>
+          <w:b/>
+          <w:bCs/>
+          <w:lang w:val="en-US"/>
+        </w:rPr>
+        <w:t>Us9</w:t>
+      </w:r>
+    </w:p>
+    <w:p>
+      <w:pPr>
+        <w:rPr>
+          <w:lang w:val="en-US"/>
+        </w:rPr>
+      </w:pPr>
+      <w:r>
+        <w:rPr>
+          <w:lang w:val="en-US"/>
+        </w:rPr>
+        <w:t xml:space="preserve">As an employee, I want to be able to add new </w:t>
+      </w:r>
+      <w:r>
+        <w:rPr>
+          <w:lang w:val="en-US"/>
+        </w:rPr>
+        <w:t>product</w:t>
+      </w:r>
+      <w:r>
+        <w:rPr>
+          <w:lang w:val="en-US"/>
+        </w:rPr>
+        <w:t xml:space="preserve"> data</w:t>
+      </w:r>
+      <w:r>
+        <w:rPr>
+          <w:lang w:val="en-US"/>
+        </w:rPr>
+        <w:t xml:space="preserve"> to our database, so that our database reflects our storage correctly.</w:t>
+      </w:r>
+    </w:p>
+    <w:p>
+      <w:pPr>
+        <w:rPr>
+          <w:b/>
+          <w:bCs/>
+          <w:lang w:val="en-US"/>
+        </w:rPr>
+      </w:pPr>
+      <w:r>
+        <w:rPr>
+          <w:b/>
+          <w:bCs/>
+          <w:lang w:val="en-US"/>
+        </w:rPr>
+        <w:t>Acceptance criteria:</w:t>
+      </w:r>
+    </w:p>
+    <w:p>
+      <w:pPr>
+        <w:rPr>
+          <w:lang w:val="en-US"/>
+        </w:rPr>
+      </w:pPr>
+      <w:r>
+        <w:rPr>
+          <w:lang w:val="en-US"/>
+        </w:rPr>
+        <w:t>Given I am logged in as an admin, when the company gets new products, then I can fill out a form on our system which will add the new product to our database.</w:t>
+      </w:r>
+    </w:p>
+    <w:p>
+      <w:pPr>
+        <w:rPr>
+          <w:b/>
+          <w:bCs/>
+          <w:lang w:val="en-US"/>
+        </w:rPr>
+      </w:pPr>
+      <w:r>
+        <w:rPr>
+          <w:b/>
+          <w:bCs/>
+          <w:lang w:val="en-US"/>
+        </w:rPr>
+        <w:t xml:space="preserve">Story point: </w:t>
+      </w:r>
+      <w:r>
+        <w:rPr>
+          <w:b/>
+          <w:bCs/>
+          <w:lang w:val="en-US"/>
+        </w:rPr>
+        <w:t>13</w:t>
+      </w:r>
+    </w:p>
+    <w:p>
+      <w:pPr>
+        <w:rPr>
+          <w:lang w:val="en-US"/>
+        </w:rPr>
+      </w:pPr>
+    </w:p>
+    <w:p>
+      <w:pPr>
+        <w:rPr>
+          <w:b/>
+          <w:bCs/>
+          <w:lang w:val="en-US"/>
+        </w:rPr>
+      </w:pPr>
+      <w:r>
+        <w:rPr>
+          <w:b/>
+          <w:bCs/>
+          <w:lang w:val="en-US"/>
+        </w:rPr>
+        <w:lastRenderedPageBreak/>
+        <w:t>Us10</w:t>
+      </w:r>
+    </w:p>
+    <w:p>
+      <w:pPr>
+        <w:rPr>
+          <w:lang w:val="en-US"/>
+        </w:rPr>
+      </w:pPr>
+      <w:r>
+        <w:rPr>
+          <w:lang w:val="en-US"/>
+        </w:rPr>
+        <w:t>As an employee, I want to be able to delete old</w:t>
+      </w:r>
+      <w:r>
+        <w:rPr>
+          <w:lang w:val="en-US"/>
+        </w:rPr>
+        <w:t xml:space="preserve"> product</w:t>
+      </w:r>
+      <w:r>
+        <w:rPr>
+          <w:lang w:val="en-US"/>
+        </w:rPr>
+        <w:t xml:space="preserve"> data from our database, so that our database reflects our storage correctly.</w:t>
+      </w:r>
+    </w:p>
+    <w:p>
+      <w:pPr>
+        <w:rPr>
+          <w:b/>
+          <w:bCs/>
+          <w:lang w:val="en-US"/>
+        </w:rPr>
+      </w:pPr>
+      <w:r>
+        <w:rPr>
+          <w:b/>
+          <w:bCs/>
+          <w:lang w:val="en-US"/>
+        </w:rPr>
+        <w:t>Acceptance criteria:</w:t>
+      </w:r>
+    </w:p>
+    <w:p>
+      <w:pPr>
+        <w:rPr>
+          <w:lang w:val="en-US"/>
+        </w:rPr>
+      </w:pPr>
+      <w:r>
+        <w:rPr>
+          <w:lang w:val="en-US"/>
+        </w:rPr>
+        <w:t>Given I am logged in as an admin, when the company has a product that is no longer</w:t>
+      </w:r>
+      <w:r>
+        <w:rPr>
+          <w:lang w:val="en-US"/>
+        </w:rPr>
+        <w:t xml:space="preserve"> being offered</w:t>
+      </w:r>
+      <w:r>
+        <w:rPr>
+          <w:lang w:val="en-US"/>
+        </w:rPr>
+        <w:t xml:space="preserve">, then I will be able to delete </w:t>
+      </w:r>
+      <w:r>
+        <w:rPr>
+          <w:lang w:val="en-US"/>
+        </w:rPr>
+        <w:t>it from our database through our system</w:t>
       </w:r>
       <w:r>
         <w:rPr>
@@ -418,62 +1324,56 @@
           <w:bCs/>
           <w:lang w:val="en-US"/>
         </w:rPr>
-        <w:t>1</w:t>
-      </w:r>
-    </w:p>
-    <w:p>
-      <w:pPr>
-        <w:rPr>
-          <w:lang w:val="en-US"/>
-        </w:rPr>
-      </w:pPr>
-    </w:p>
-    <w:p>
-      <w:pPr>
-        <w:rPr>
-          <w:b/>
-          <w:bCs/>
-          <w:lang w:val="en-US"/>
-        </w:rPr>
-      </w:pPr>
-      <w:r>
-        <w:rPr>
-          <w:b/>
-          <w:bCs/>
-          <w:lang w:val="en-US"/>
-        </w:rPr>
-        <w:t>Us5</w:t>
-      </w:r>
-    </w:p>
-    <w:p>
-      <w:pPr>
-        <w:rPr>
-          <w:lang w:val="en-US"/>
-        </w:rPr>
-      </w:pPr>
-      <w:r>
-        <w:rPr>
-          <w:lang w:val="en-US"/>
-        </w:rPr>
-        <w:t xml:space="preserve">As a customer, I want to be able to specify a height for my carport on </w:t>
-      </w:r>
-      <w:r>
-        <w:rPr>
-          <w:lang w:val="en-US"/>
-        </w:rPr>
-        <w:t>the order form</w:t>
-      </w:r>
-      <w:r>
-        <w:rPr>
-          <w:lang w:val="en-US"/>
-        </w:rPr>
-        <w:t xml:space="preserve">, so that </w:t>
-      </w:r>
-      <w:r>
-        <w:rPr>
-          <w:lang w:val="en-US"/>
-        </w:rPr>
-        <w:t>the employee knows exactly what I want.</w:t>
+        <w:t>13</w:t>
+      </w:r>
+    </w:p>
+    <w:p>
+      <w:pPr>
+        <w:rPr>
+          <w:lang w:val="en-US"/>
+        </w:rPr>
+      </w:pPr>
+    </w:p>
+    <w:p>
+      <w:pPr>
+        <w:rPr>
+          <w:b/>
+          <w:bCs/>
+          <w:lang w:val="en-US"/>
+        </w:rPr>
+      </w:pPr>
+      <w:r>
+        <w:rPr>
+          <w:b/>
+          <w:bCs/>
+          <w:lang w:val="en-US"/>
+        </w:rPr>
+        <w:t>Us11</w:t>
+      </w:r>
+    </w:p>
+    <w:p>
+      <w:pPr>
+        <w:rPr>
+          <w:lang w:val="en-US"/>
+        </w:rPr>
+      </w:pPr>
+      <w:r>
+        <w:rPr>
+          <w:lang w:val="en-US"/>
+        </w:rPr>
+        <w:t xml:space="preserve">As an employee, I want to be able to update </w:t>
+      </w:r>
+      <w:r>
+        <w:rPr>
+          <w:lang w:val="en-US"/>
+        </w:rPr>
+        <w:t>product</w:t>
+      </w:r>
+      <w:r>
+        <w:rPr>
+          <w:lang w:val="en-US"/>
+        </w:rPr>
+        <w:t xml:space="preserve"> data from our database, so that our database reflects our storage correctly.</w:t>
       </w:r>
     </w:p>
     <w:p>
@@ -503,740 +1403,25 @@
         <w:rPr>
           <w:lang w:val="en-US"/>
         </w:rPr>
-        <w:t>The customer can specify a height on their carport inquiry form.</w:t>
-      </w:r>
-    </w:p>
-    <w:p>
-      <w:pPr>
-        <w:rPr>
-          <w:b/>
-          <w:bCs/>
-          <w:lang w:val="en-US"/>
-        </w:rPr>
-      </w:pPr>
-      <w:r>
-        <w:rPr>
-          <w:b/>
-          <w:bCs/>
-          <w:lang w:val="en-US"/>
-        </w:rPr>
-        <w:t xml:space="preserve">Story point: </w:t>
-      </w:r>
-      <w:r>
-        <w:rPr>
-          <w:b/>
-          <w:bCs/>
-          <w:lang w:val="en-US"/>
-        </w:rPr>
-        <w:t>1</w:t>
-      </w:r>
-    </w:p>
-    <w:p>
-      <w:pPr>
-        <w:rPr>
-          <w:lang w:val="en-US"/>
-        </w:rPr>
-      </w:pPr>
-    </w:p>
-    <w:p>
-      <w:pPr>
-        <w:rPr>
-          <w:b/>
-          <w:bCs/>
-          <w:lang w:val="en-US"/>
-        </w:rPr>
-      </w:pPr>
-      <w:r>
-        <w:rPr>
-          <w:b/>
-          <w:bCs/>
-          <w:lang w:val="en-US"/>
-        </w:rPr>
-        <w:lastRenderedPageBreak/>
-        <w:t>Us6</w:t>
-      </w:r>
-    </w:p>
-    <w:p>
-      <w:pPr>
-        <w:rPr>
-          <w:lang w:val="en-US"/>
-        </w:rPr>
-      </w:pPr>
-      <w:r>
-        <w:rPr>
-          <w:lang w:val="en-US"/>
-        </w:rPr>
-        <w:t>As a customer</w:t>
-      </w:r>
-      <w:r>
-        <w:rPr>
-          <w:lang w:val="en-US"/>
-        </w:rPr>
-        <w:t>,</w:t>
-      </w:r>
-      <w:r>
-        <w:rPr>
-          <w:lang w:val="en-US"/>
-        </w:rPr>
-        <w:t xml:space="preserve"> I want to be able to choose which </w:t>
-      </w:r>
-      <w:r>
-        <w:rPr>
-          <w:lang w:val="en-US"/>
-        </w:rPr>
-        <w:t>sheathing</w:t>
-      </w:r>
-      <w:r>
-        <w:rPr>
-          <w:lang w:val="en-US"/>
-        </w:rPr>
-        <w:t xml:space="preserve"> (</w:t>
-      </w:r>
-      <w:r>
-        <w:rPr>
-          <w:lang w:val="en-US"/>
-        </w:rPr>
-        <w:t>bræddebeklædning</w:t>
-      </w:r>
-      <w:r>
-        <w:rPr>
-          <w:lang w:val="en-US"/>
-        </w:rPr>
-        <w:t>)</w:t>
-      </w:r>
-      <w:r>
-        <w:rPr>
-          <w:lang w:val="en-US"/>
-        </w:rPr>
-        <w:t xml:space="preserve"> I want for my </w:t>
-      </w:r>
-      <w:r>
-        <w:rPr>
-          <w:lang w:val="en-US"/>
-        </w:rPr>
-        <w:t>toolshed</w:t>
-      </w:r>
-      <w:r>
-        <w:rPr>
-          <w:lang w:val="en-US"/>
-        </w:rPr>
-        <w:t xml:space="preserve"> on the order form</w:t>
-      </w:r>
-      <w:r>
-        <w:rPr>
-          <w:lang w:val="en-US"/>
-        </w:rPr>
-        <w:t>,</w:t>
-      </w:r>
-      <w:r>
-        <w:rPr>
-          <w:lang w:val="en-US"/>
-        </w:rPr>
-        <w:t xml:space="preserve"> so that the employee knows </w:t>
-      </w:r>
-      <w:r>
-        <w:rPr>
-          <w:lang w:val="en-US"/>
-        </w:rPr>
-        <w:t xml:space="preserve">exactly </w:t>
-      </w:r>
-      <w:r>
-        <w:rPr>
-          <w:lang w:val="en-US"/>
-        </w:rPr>
-        <w:t>what I want.</w:t>
-      </w:r>
-    </w:p>
-    <w:p>
-      <w:pPr>
-        <w:rPr>
-          <w:b/>
-          <w:bCs/>
-          <w:lang w:val="en-US"/>
-        </w:rPr>
-      </w:pPr>
-      <w:r>
-        <w:rPr>
-          <w:b/>
-          <w:bCs/>
-          <w:lang w:val="en-US"/>
-        </w:rPr>
-        <w:t>Acceptance criteria:</w:t>
-      </w:r>
-    </w:p>
-    <w:p>
-      <w:pPr>
-        <w:rPr>
-          <w:lang w:val="en-US"/>
-        </w:rPr>
-      </w:pPr>
-      <w:r>
-        <w:rPr>
-          <w:lang w:val="en-US"/>
-        </w:rPr>
-        <w:t xml:space="preserve">The customer can specify a </w:t>
-      </w:r>
-      <w:r>
-        <w:rPr>
-          <w:lang w:val="en-US"/>
-        </w:rPr>
-        <w:t>sheathing</w:t>
-      </w:r>
-      <w:r>
-        <w:rPr>
-          <w:lang w:val="en-US"/>
-        </w:rPr>
-        <w:t xml:space="preserve"> on their carport inquiry form.</w:t>
-      </w:r>
-    </w:p>
-    <w:p>
-      <w:pPr>
-        <w:rPr>
-          <w:b/>
-          <w:bCs/>
-          <w:lang w:val="en-US"/>
-        </w:rPr>
-      </w:pPr>
-      <w:r>
-        <w:rPr>
-          <w:b/>
-          <w:bCs/>
-          <w:lang w:val="en-US"/>
-        </w:rPr>
-        <w:t xml:space="preserve">Story point: </w:t>
-      </w:r>
-      <w:r>
-        <w:rPr>
-          <w:b/>
-          <w:bCs/>
-          <w:lang w:val="en-US"/>
-        </w:rPr>
-        <w:t>1</w:t>
-      </w:r>
-    </w:p>
-    <w:p>
-      <w:pPr>
-        <w:rPr>
-          <w:lang w:val="en-US"/>
-        </w:rPr>
-      </w:pPr>
-    </w:p>
-    <w:p>
-      <w:pPr>
-        <w:rPr>
-          <w:b/>
-          <w:bCs/>
-          <w:lang w:val="en-US"/>
-        </w:rPr>
-      </w:pPr>
-      <w:r>
-        <w:rPr>
-          <w:b/>
-          <w:bCs/>
-          <w:lang w:val="en-US"/>
-        </w:rPr>
-        <w:t>Us7</w:t>
-      </w:r>
-    </w:p>
-    <w:p>
-      <w:pPr>
-        <w:rPr>
-          <w:lang w:val="en-US"/>
-        </w:rPr>
-      </w:pPr>
-      <w:r>
-        <w:rPr>
-          <w:lang w:val="en-US"/>
-        </w:rPr>
-        <w:t xml:space="preserve">As an employee, I want the customer’s order details to be logged in the system, so that I don’t have to type them </w:t>
-      </w:r>
-      <w:r>
-        <w:rPr>
-          <w:lang w:val="en-US"/>
-        </w:rPr>
-        <w:t xml:space="preserve">in </w:t>
-      </w:r>
-      <w:r>
-        <w:rPr>
-          <w:lang w:val="en-US"/>
-        </w:rPr>
-        <w:t>myself.</w:t>
-      </w:r>
-    </w:p>
-    <w:p>
-      <w:pPr>
-        <w:rPr>
-          <w:b/>
-          <w:bCs/>
-          <w:lang w:val="en-US"/>
-        </w:rPr>
-      </w:pPr>
-      <w:r>
-        <w:rPr>
-          <w:b/>
-          <w:bCs/>
-          <w:lang w:val="en-US"/>
-        </w:rPr>
-        <w:t>Acceptance criteria:</w:t>
-      </w:r>
-    </w:p>
-    <w:p>
-      <w:pPr>
-        <w:rPr>
-          <w:lang w:val="en-US"/>
-        </w:rPr>
-      </w:pPr>
-      <w:r>
-        <w:rPr>
-          <w:lang w:val="en-US"/>
-        </w:rPr>
-        <w:t>The</w:t>
-      </w:r>
-      <w:r>
-        <w:rPr>
-          <w:lang w:val="en-US"/>
-        </w:rPr>
-        <w:t xml:space="preserve"> details from the customer’s inquiry form are automatically added as default values in the admin calculation </w:t>
-      </w:r>
-      <w:r>
-        <w:rPr>
-          <w:lang w:val="en-US"/>
-        </w:rPr>
-        <w:t>form</w:t>
-      </w:r>
-      <w:r>
-        <w:rPr>
-          <w:lang w:val="en-US"/>
-        </w:rPr>
-        <w:t>.</w:t>
-      </w:r>
-    </w:p>
-    <w:p>
-      <w:pPr>
-        <w:rPr>
-          <w:b/>
-          <w:bCs/>
-          <w:lang w:val="en-US"/>
-        </w:rPr>
-      </w:pPr>
-      <w:r>
-        <w:rPr>
-          <w:b/>
-          <w:bCs/>
-          <w:lang w:val="en-US"/>
-        </w:rPr>
-        <w:t xml:space="preserve">Story point: </w:t>
-      </w:r>
-      <w:r>
-        <w:rPr>
-          <w:b/>
-          <w:bCs/>
-          <w:lang w:val="en-US"/>
-        </w:rPr>
-        <w:t>5</w:t>
-      </w:r>
-    </w:p>
-    <w:p>
-      <w:pPr>
-        <w:rPr>
-          <w:lang w:val="en-US"/>
-        </w:rPr>
-      </w:pPr>
-    </w:p>
-    <w:p>
-      <w:pPr>
-        <w:rPr>
-          <w:b/>
-          <w:bCs/>
-          <w:lang w:val="en-US"/>
-        </w:rPr>
-      </w:pPr>
-      <w:r>
-        <w:rPr>
-          <w:b/>
-          <w:bCs/>
-          <w:lang w:val="en-US"/>
-        </w:rPr>
-        <w:t>Us8</w:t>
-      </w:r>
-    </w:p>
-    <w:p>
-      <w:pPr>
-        <w:rPr>
-          <w:lang w:val="en-US"/>
-        </w:rPr>
-      </w:pPr>
-      <w:r>
-        <w:rPr>
-          <w:lang w:val="en-US"/>
-        </w:rPr>
-        <w:t>As an employee, I want to have the “</w:t>
-      </w:r>
-      <w:r>
-        <w:rPr>
-          <w:lang w:val="da-DK"/>
-        </w:rPr>
-        <w:t>spærtype ved rejsning” option</w:t>
-      </w:r>
-      <w:r>
-        <w:rPr>
-          <w:lang w:val="en-US"/>
-        </w:rPr>
-        <w:t xml:space="preserve"> removed, so that I don’t click on it by accident.</w:t>
-      </w:r>
-    </w:p>
-    <w:p>
-      <w:pPr>
-        <w:rPr>
-          <w:b/>
-          <w:bCs/>
-          <w:lang w:val="en-US"/>
-        </w:rPr>
-      </w:pPr>
-      <w:r>
-        <w:rPr>
-          <w:b/>
-          <w:bCs/>
-          <w:lang w:val="en-US"/>
-        </w:rPr>
-        <w:t>Acceptance criteria:</w:t>
-      </w:r>
-    </w:p>
-    <w:p>
-      <w:pPr>
-        <w:rPr>
-          <w:lang w:val="en-US"/>
-        </w:rPr>
-      </w:pPr>
-      <w:r>
-        <w:rPr>
-          <w:lang w:val="en-US"/>
-        </w:rPr>
-        <w:t>The “spærtype ved rejsning” is stated, but not as an option that can be changed.</w:t>
-      </w:r>
-    </w:p>
-    <w:p>
-      <w:pPr>
-        <w:rPr>
-          <w:b/>
-          <w:bCs/>
-          <w:lang w:val="en-US"/>
-        </w:rPr>
-      </w:pPr>
-      <w:r>
-        <w:rPr>
-          <w:b/>
-          <w:bCs/>
-          <w:lang w:val="en-US"/>
-        </w:rPr>
-        <w:t xml:space="preserve">Story point: </w:t>
-      </w:r>
-      <w:r>
-        <w:rPr>
-          <w:b/>
-          <w:bCs/>
-          <w:lang w:val="en-US"/>
-        </w:rPr>
-        <w:t>1</w:t>
-      </w:r>
-    </w:p>
-    <w:p>
-      <w:pPr>
-        <w:rPr>
-          <w:lang w:val="en-US"/>
-        </w:rPr>
-      </w:pPr>
-    </w:p>
-    <w:p>
-      <w:pPr>
-        <w:rPr>
-          <w:b/>
-          <w:bCs/>
-          <w:lang w:val="en-US"/>
-        </w:rPr>
-      </w:pPr>
-      <w:r>
-        <w:rPr>
-          <w:b/>
-          <w:bCs/>
-          <w:lang w:val="en-US"/>
-        </w:rPr>
-        <w:t>Us9</w:t>
-      </w:r>
-    </w:p>
-    <w:p>
-      <w:pPr>
-        <w:rPr>
-          <w:lang w:val="en-US"/>
-        </w:rPr>
-      </w:pPr>
-      <w:r>
-        <w:rPr>
-          <w:lang w:val="en-US"/>
-        </w:rPr>
-        <w:t xml:space="preserve">As an employee, I want to be able to add new </w:t>
-      </w:r>
-      <w:r>
-        <w:rPr>
-          <w:lang w:val="en-US"/>
-        </w:rPr>
-        <w:t>product</w:t>
-      </w:r>
-      <w:r>
-        <w:rPr>
-          <w:lang w:val="en-US"/>
-        </w:rPr>
-        <w:t xml:space="preserve"> data</w:t>
-      </w:r>
-      <w:r>
-        <w:rPr>
-          <w:lang w:val="en-US"/>
-        </w:rPr>
-        <w:t xml:space="preserve"> to our database, so that our database reflects our storage correctly.</w:t>
-      </w:r>
-    </w:p>
-    <w:p>
-      <w:pPr>
-        <w:rPr>
-          <w:b/>
-          <w:bCs/>
-          <w:lang w:val="en-US"/>
-        </w:rPr>
-      </w:pPr>
-      <w:r>
-        <w:rPr>
-          <w:b/>
-          <w:bCs/>
-          <w:lang w:val="en-US"/>
-        </w:rPr>
-        <w:t>Acceptance criteria:</w:t>
-      </w:r>
-    </w:p>
-    <w:p>
-      <w:pPr>
-        <w:rPr>
-          <w:lang w:val="en-US"/>
-        </w:rPr>
-      </w:pPr>
-      <w:r>
-        <w:rPr>
-          <w:lang w:val="en-US"/>
-        </w:rPr>
-        <w:t>New product data can be added to the database by filling out a form</w:t>
-      </w:r>
-      <w:r>
-        <w:rPr>
-          <w:lang w:val="en-US"/>
-        </w:rPr>
-        <w:t xml:space="preserve"> when logged in as admin.</w:t>
-      </w:r>
-    </w:p>
-    <w:p>
-      <w:pPr>
-        <w:rPr>
-          <w:b/>
-          <w:bCs/>
-          <w:lang w:val="en-US"/>
-        </w:rPr>
-      </w:pPr>
-      <w:r>
-        <w:rPr>
-          <w:b/>
-          <w:bCs/>
-          <w:lang w:val="en-US"/>
-        </w:rPr>
-        <w:t xml:space="preserve">Story point: </w:t>
-      </w:r>
-      <w:r>
-        <w:rPr>
-          <w:b/>
-          <w:bCs/>
-          <w:lang w:val="en-US"/>
-        </w:rPr>
-        <w:t>13</w:t>
-      </w:r>
-    </w:p>
-    <w:p>
-      <w:pPr>
-        <w:rPr>
-          <w:lang w:val="en-US"/>
-        </w:rPr>
-      </w:pPr>
-    </w:p>
-    <w:p>
-      <w:pPr>
-        <w:rPr>
-          <w:b/>
-          <w:bCs/>
-          <w:lang w:val="en-US"/>
-        </w:rPr>
-      </w:pPr>
-      <w:r>
-        <w:rPr>
-          <w:b/>
-          <w:bCs/>
-          <w:lang w:val="en-US"/>
-        </w:rPr>
-        <w:t>Us10</w:t>
-      </w:r>
-    </w:p>
-    <w:p>
-      <w:pPr>
-        <w:rPr>
-          <w:lang w:val="en-US"/>
-        </w:rPr>
-      </w:pPr>
-      <w:r>
-        <w:rPr>
-          <w:lang w:val="en-US"/>
-        </w:rPr>
-        <w:t>As an employee, I want to be able to delete old</w:t>
-      </w:r>
-      <w:r>
-        <w:rPr>
-          <w:lang w:val="en-US"/>
-        </w:rPr>
-        <w:t xml:space="preserve"> product</w:t>
-      </w:r>
-      <w:r>
-        <w:rPr>
-          <w:lang w:val="en-US"/>
-        </w:rPr>
-        <w:t xml:space="preserve"> data from our database, so that our database reflects our storage correctly.</w:t>
-      </w:r>
-    </w:p>
-    <w:p>
-      <w:pPr>
-        <w:rPr>
-          <w:b/>
-          <w:bCs/>
-          <w:lang w:val="en-US"/>
-        </w:rPr>
-      </w:pPr>
-      <w:r>
-        <w:rPr>
-          <w:b/>
-          <w:bCs/>
-          <w:lang w:val="en-US"/>
-        </w:rPr>
-        <w:t>Acceptance criteria:</w:t>
-      </w:r>
-    </w:p>
-    <w:p>
-      <w:pPr>
-        <w:rPr>
-          <w:lang w:val="en-US"/>
-        </w:rPr>
-      </w:pPr>
-      <w:r>
-        <w:rPr>
-          <w:lang w:val="en-US"/>
-        </w:rPr>
-        <w:t>New product data can be added to the database by filling out a form when logged in as admin.</w:t>
-      </w:r>
-    </w:p>
-    <w:p>
-      <w:pPr>
-        <w:rPr>
-          <w:b/>
-          <w:bCs/>
-          <w:lang w:val="en-US"/>
-        </w:rPr>
-      </w:pPr>
-      <w:r>
-        <w:rPr>
-          <w:b/>
-          <w:bCs/>
-          <w:lang w:val="en-US"/>
-        </w:rPr>
-        <w:t xml:space="preserve">Story point: </w:t>
-      </w:r>
-      <w:r>
-        <w:rPr>
-          <w:b/>
-          <w:bCs/>
-          <w:lang w:val="en-US"/>
-        </w:rPr>
-        <w:t>13</w:t>
-      </w:r>
-    </w:p>
-    <w:p>
-      <w:pPr>
-        <w:rPr>
-          <w:lang w:val="en-US"/>
-        </w:rPr>
-      </w:pPr>
-    </w:p>
-    <w:p>
-      <w:pPr>
-        <w:rPr>
-          <w:b/>
-          <w:bCs/>
-          <w:lang w:val="en-US"/>
-        </w:rPr>
-      </w:pPr>
-      <w:r>
-        <w:rPr>
-          <w:b/>
-          <w:bCs/>
-          <w:lang w:val="en-US"/>
-        </w:rPr>
-        <w:t>Us11</w:t>
-      </w:r>
-    </w:p>
-    <w:p>
-      <w:pPr>
-        <w:rPr>
-          <w:lang w:val="en-US"/>
-        </w:rPr>
-      </w:pPr>
-      <w:r>
-        <w:rPr>
-          <w:lang w:val="en-US"/>
-        </w:rPr>
-        <w:t xml:space="preserve">As an employee, I want to be able to update </w:t>
-      </w:r>
-      <w:r>
-        <w:rPr>
-          <w:lang w:val="en-US"/>
-        </w:rPr>
-        <w:t>product</w:t>
-      </w:r>
-      <w:r>
-        <w:rPr>
-          <w:lang w:val="en-US"/>
-        </w:rPr>
-        <w:t xml:space="preserve"> data from our database, so that our database reflects our storage correctly.</w:t>
-      </w:r>
-    </w:p>
-    <w:p>
-      <w:pPr>
-        <w:rPr>
-          <w:b/>
-          <w:bCs/>
-          <w:lang w:val="en-US"/>
-        </w:rPr>
-      </w:pPr>
-      <w:r>
-        <w:rPr>
-          <w:b/>
-          <w:bCs/>
-          <w:lang w:val="en-US"/>
-        </w:rPr>
-        <w:t>Acceptance criteria:</w:t>
-      </w:r>
-    </w:p>
-    <w:p>
-      <w:pPr>
-        <w:rPr>
-          <w:lang w:val="en-US"/>
-        </w:rPr>
-      </w:pPr>
-      <w:r>
-        <w:rPr>
-          <w:lang w:val="en-US"/>
-        </w:rPr>
-        <w:t>New product data can be added to the database by filling out a form when logged in as admin.</w:t>
+        <w:t xml:space="preserve">Given I am logged in as an admin, when the company has a product </w:t>
+      </w:r>
+      <w:r>
+        <w:rPr>
+          <w:lang w:val="en-US"/>
+        </w:rPr>
+        <w:t>which details needs to be updated in the database</w:t>
+      </w:r>
+      <w:r>
+        <w:rPr>
+          <w:lang w:val="en-US"/>
+        </w:rPr>
+        <w:t xml:space="preserve">, then I will be able to </w:t>
+      </w:r>
+      <w:r>
+        <w:rPr>
+          <w:lang w:val="en-US"/>
+        </w:rPr>
+        <w:t>update it through our system.</w:t>
       </w:r>
     </w:p>
     <w:p>
@@ -1420,6 +1605,7 @@
             </w:pPr>
             <w:r>
               <w:rPr>
+                <w:color w:val="0070C0"/>
                 <w:lang w:val="en-US"/>
               </w:rPr>
               <w:t>Us4</w:t>
@@ -1485,6 +1671,7 @@
             </w:pPr>
             <w:r>
               <w:rPr>
+                <w:color w:val="0070C0"/>
                 <w:lang w:val="en-US"/>
               </w:rPr>
               <w:t>Us5</w:t>
@@ -1550,6 +1737,7 @@
             </w:pPr>
             <w:r>
               <w:rPr>
+                <w:color w:val="0070C0"/>
                 <w:lang w:val="en-US"/>
               </w:rPr>
               <w:t>Us6</w:t>
@@ -1621,7 +1809,7 @@
               <w:rPr>
                 <w:lang w:val="en-US"/>
               </w:rPr>
-              <w:t>Us9</w:t>
+              <w:t>Us7</w:t>
             </w:r>
           </w:p>
         </w:tc>
@@ -1641,7 +1829,7 @@
               <w:rPr>
                 <w:lang w:val="en-US"/>
               </w:rPr>
-              <w:t>13</w:t>
+              <w:t>8</w:t>
             </w:r>
           </w:p>
         </w:tc>
@@ -1690,7 +1878,7 @@
               <w:rPr>
                 <w:lang w:val="en-US"/>
               </w:rPr>
-              <w:t>Us10</w:t>
+              <w:t>Us8</w:t>
             </w:r>
           </w:p>
         </w:tc>
@@ -1710,7 +1898,7 @@
               <w:rPr>
                 <w:lang w:val="en-US"/>
               </w:rPr>
-              <w:t>13</w:t>
+              <w:t>1</w:t>
             </w:r>
           </w:p>
         </w:tc>
@@ -1759,7 +1947,7 @@
               <w:rPr>
                 <w:lang w:val="en-US"/>
               </w:rPr>
-              <w:t>Us11</w:t>
+              <w:t>Us3</w:t>
             </w:r>
           </w:p>
         </w:tc>
@@ -1779,7 +1967,7 @@
               <w:rPr>
                 <w:lang w:val="en-US"/>
               </w:rPr>
-              <w:t>13</w:t>
+              <w:t>???</w:t>
             </w:r>
           </w:p>
         </w:tc>
@@ -1828,7 +2016,7 @@
               <w:rPr>
                 <w:lang w:val="en-US"/>
               </w:rPr>
-              <w:t>Us3</w:t>
+              <w:t>Us9</w:t>
             </w:r>
           </w:p>
         </w:tc>
@@ -1848,7 +2036,7 @@
               <w:rPr>
                 <w:lang w:val="en-US"/>
               </w:rPr>
-              <w:t>???</w:t>
+              <w:t>13</w:t>
             </w:r>
           </w:p>
         </w:tc>
@@ -1897,7 +2085,7 @@
               <w:rPr>
                 <w:lang w:val="en-US"/>
               </w:rPr>
-              <w:t>Us7</w:t>
+              <w:t>Us10</w:t>
             </w:r>
           </w:p>
         </w:tc>
@@ -1917,7 +2105,7 @@
               <w:rPr>
                 <w:lang w:val="en-US"/>
               </w:rPr>
-              <w:t>8</w:t>
+              <w:t>13</w:t>
             </w:r>
           </w:p>
         </w:tc>
@@ -1966,7 +2154,7 @@
               <w:rPr>
                 <w:lang w:val="en-US"/>
               </w:rPr>
-              <w:t>Us8</w:t>
+              <w:t>Us11</w:t>
             </w:r>
           </w:p>
         </w:tc>
@@ -1986,7 +2174,7 @@
               <w:rPr>
                 <w:lang w:val="en-US"/>
               </w:rPr>
-              <w:t>1</w:t>
+              <w:t>13</w:t>
             </w:r>
           </w:p>
         </w:tc>

</xml_diff>